<commit_message>
finished multiple regression coding section. next need to do readme and report
</commit_message>
<xml_diff>
--- a/lin_regr/_REPORT_CS1571_HW03_ADP59.docx
+++ b/lin_regr/_REPORT_CS1571_HW03_ADP59.docx
@@ -133,24 +133,32 @@
           <w:sz w:val="36"/>
           <w:szCs w:val="36"/>
         </w:rPr>
-        <w:t>Part I</w:t>
-      </w:r>
-      <w:r>
-        <w:rPr>
-          <w:b/>
-          <w:sz w:val="36"/>
-          <w:szCs w:val="36"/>
-        </w:rPr>
-        <w:t>I – Multivariate Regression</w:t>
-      </w:r>
-    </w:p>
-    <w:p/>
-    <w:p>
-      <w:r>
-        <w:t>Am doing some randomization, so may get an assertion error.  If data sets aren’t divided evenly (expected to happen on occasion). If it does, please re-reun.</w:t>
-      </w:r>
-    </w:p>
-    <w:p/>
+        <w:t>Part II – Multivariate Regression</w:t>
+      </w:r>
+    </w:p>
+    <w:p/>
+    <w:p>
+      <w:r>
+        <w:t>Am doing some randomization, so may get an assertion error.  If data sets aren’t divided evenly (expected to happen on occasion</w:t>
+      </w:r>
+      <w:r>
+        <w:t>). If it does, please re-r</w:t>
+      </w:r>
+      <w:r>
+        <w:t>un.</w:t>
+      </w:r>
+    </w:p>
+    <w:p/>
+    <w:p>
+      <w:r>
+        <w:t xml:space="preserve">Also, values may change from run to run. </w:t>
+      </w:r>
+    </w:p>
+    <w:p>
+      <w:r>
+        <w:t>Probably want to do like 10, and take average</w:t>
+      </w:r>
+    </w:p>
     <w:p>
       <w:r>
         <w:t>Method 1:</w:t>
@@ -180,60 +188,215 @@
       </w:r>
       <w:r>
         <w:t xml:space="preserve"> not bad</w:t>
+      </w:r>
+    </w:p>
+    <w:p/>
+    <w:p>
+      <w:r>
+        <w:t>Method 2:</w:t>
+      </w:r>
+    </w:p>
+    <w:p>
+      <w:r>
+        <w:t>Academic Vectors only</w:t>
+      </w:r>
+      <w:r>
+        <w:t xml:space="preserve"> </w:t>
+      </w:r>
+      <w:r>
+        <w:sym w:font="Wingdings" w:char="F0E0"/>
+      </w:r>
+      <w:r>
+        <w:t xml:space="preserve"> irrespective of age. Like pure academic talent</w:t>
+      </w:r>
+    </w:p>
+    <w:p>
+      <w:r>
+        <w:t>The AVERAGE Squared Error over the Entire Testing Data Set = 15.1453370033</w:t>
+      </w:r>
+    </w:p>
+    <w:p>
+      <w:r>
+        <w:t>The AVERAGE Overall Error For __any given prediction__ = 3.89170104238</w:t>
+      </w:r>
+    </w:p>
+    <w:p>
+      <w:r>
+        <w:sym w:font="Wingdings" w:char="F0E0"/>
+      </w:r>
+      <w:r>
+        <w:t xml:space="preserve"> small improvement over the whole set</w:t>
+      </w:r>
+    </w:p>
+    <w:p/>
+    <w:p>
+      <w:r>
+        <w:t>Method 3:</w:t>
+      </w:r>
+    </w:p>
+    <w:p>
+      <w:r>
+        <w:t>Personal</w:t>
+      </w:r>
+      <w:r>
+        <w:t xml:space="preserve"> Life</w:t>
+      </w:r>
+      <w:r>
+        <w:t xml:space="preserve"> Vectors only</w:t>
+      </w:r>
+    </w:p>
+    <w:p>
+      <w:r>
+        <w:t xml:space="preserve">Slightly </w:t>
+      </w:r>
+      <w:r>
+        <w:t>wor</w:t>
+      </w:r>
+      <w:r>
+        <w:t>se</w:t>
+      </w:r>
+    </w:p>
+    <w:p/>
+    <w:p>
+      <w:r>
+        <w:t>Method 4:</w:t>
+      </w:r>
+    </w:p>
+    <w:p>
+      <w:r>
+        <w:lastRenderedPageBreak/>
+        <w:t>Parental Vectors only, and student age</w:t>
+      </w:r>
+    </w:p>
+    <w:p>
+      <w:r>
+        <w:t>Seems to work a little better than the pure academic indicators….</w:t>
+      </w:r>
+    </w:p>
+    <w:p>
+      <w:r>
+        <w:t xml:space="preserve">Lots of other stuff is really dictated by these factors </w:t>
+      </w:r>
+      <w:r>
+        <w:sym w:font="Wingdings" w:char="F0E0"/>
+      </w:r>
+      <w:r>
+        <w:t xml:space="preserve"> student’s age and parent’s academic achievement, because the parents dictate how the student behaves and studies, especially when they are younger. So the other variables are affected by these but seem to actually introduce more noise because of added complexity</w:t>
+      </w:r>
+    </w:p>
+    <w:p/>
+    <w:p>
+      <w:r>
+        <w:t>Method 5:</w:t>
+      </w:r>
+    </w:p>
+    <w:p>
+      <w:r>
+        <w:t xml:space="preserve">Health &amp; Relationship vectors </w:t>
+      </w:r>
+      <w:r>
+        <w:sym w:font="Wingdings" w:char="F0E0"/>
+      </w:r>
+      <w:r>
+        <w:t xml:space="preserve"> works arguably the best</w:t>
+      </w:r>
+      <w:r>
+        <w:t xml:space="preserve"> so far</w:t>
+      </w:r>
+      <w:r>
+        <w:t>. Which is surprising to some extent, but makes logical sense. Can’t perform well in class if you’re unhealthy and can’t make it to class, have trouble at home, and so on.</w:t>
+      </w:r>
+    </w:p>
+    <w:p/>
+    <w:p>
+      <w:r>
+        <w:t>Method 6:</w:t>
+      </w:r>
+    </w:p>
+    <w:p>
+      <w:r>
+        <w:t>Academics, Age, And Time</w:t>
+      </w:r>
+    </w:p>
+    <w:p>
+      <w:r>
+        <w:t>Not the best, about average</w:t>
+      </w:r>
+    </w:p>
+    <w:p/>
+    <w:p>
+      <w:r>
+        <w:t xml:space="preserve">Method 7 (Control) </w:t>
+      </w:r>
+      <w:r>
+        <w:sym w:font="Wingdings" w:char="F0E0"/>
+      </w:r>
+      <w:r>
+        <w:t xml:space="preserve"> Random Guessing</w:t>
+      </w:r>
+      <w:r>
+        <w:t xml:space="preserve"> To Create Parameters</w:t>
+      </w:r>
+      <w:r>
+        <w:t>:</w:t>
+      </w:r>
+    </w:p>
+    <w:p>
+      <w:r>
+        <w:t xml:space="preserve">Much worse.. Shows that we are converging on something useful. </w:t>
+      </w:r>
+    </w:p>
+    <w:p/>
+    <w:p>
+      <w:r>
+        <w:t xml:space="preserve">Method 8 (Control) </w:t>
+      </w:r>
+      <w:r>
+        <w:sym w:font="Wingdings" w:char="F0E0"/>
+      </w:r>
+      <w:r>
+        <w:t xml:space="preserve"> Random Guessing Directly, between 0 and 20</w:t>
+      </w:r>
+    </w:p>
+    <w:p>
+      <w:r>
+        <w:t>Again, much worse… though a little better than guessing to create the parameters</w:t>
+      </w:r>
+    </w:p>
+    <w:p/>
+    <w:p/>
+    <w:p>
+      <w:r>
+        <w:t>Conclusion:</w:t>
+      </w:r>
+    </w:p>
+    <w:p>
+      <w:r>
+        <w:t xml:space="preserve">We can improve predictions by using fewer data points.. but not able to find a definitive best combination from my testing. There is, however, definitely some noise in this feature set. Goal should be to remove it. </w:t>
+      </w:r>
+    </w:p>
+    <w:p/>
+    <w:p>
+      <w:r>
+        <w:t>Also likely possible to improve through more complicated means… but wasn’t able to find a good method in my testing.</w:t>
+      </w:r>
+    </w:p>
+    <w:p/>
+    <w:p>
+      <w:r>
+        <w:t>Overall:</w:t>
+      </w:r>
+    </w:p>
+    <w:p>
+      <w:r>
+        <w:t xml:space="preserve">The predictions generally work reasonably well, though they aren’t ideal. </w:t>
+      </w:r>
+      <w:r>
+        <w:t xml:space="preserve"> However, it is a very strong improvement over random guessing.</w:t>
       </w:r>
       <w:bookmarkStart w:id="0" w:name="_GoBack"/>
       <w:bookmarkEnd w:id="0"/>
     </w:p>
-    <w:p/>
-    <w:p>
-      <w:r>
-        <w:t>Method 2:</w:t>
-      </w:r>
-    </w:p>
-    <w:p/>
-    <w:p>
-      <w:r>
-        <w:t>Method 3:</w:t>
-      </w:r>
-    </w:p>
-    <w:p/>
-    <w:p>
-      <w:r>
-        <w:t>Method 4:</w:t>
-      </w:r>
-    </w:p>
-    <w:p/>
-    <w:p>
-      <w:r>
-        <w:t>Method 5:</w:t>
-      </w:r>
-    </w:p>
-    <w:p/>
-    <w:p/>
-    <w:p>
-      <w:r>
-        <w:t>The agent we were tasked with creating should learn how to play Flappy Bird via a</w:t>
-      </w:r>
-      <w:r>
-        <w:rPr>
-          <w:b/>
-        </w:rPr>
-        <w:t xml:space="preserve"> Reinforcement Learning</w:t>
-      </w:r>
-      <w:r>
-        <w:t xml:space="preserve"> technique called </w:t>
-      </w:r>
-      <w:r>
-        <w:rPr>
-          <w:b/>
-        </w:rPr>
-        <w:t>Q-Learning</w:t>
-      </w:r>
-      <w:r>
-        <w:t>.</w:t>
-      </w:r>
-    </w:p>
-    <w:p/>
     <w:p/>
     <w:p/>
     <w:p/>

</xml_diff>